<commit_message>
Fixed a few minor visual errors on About page
</commit_message>
<xml_diff>
--- a/Safe_Places/ChangeLog.docx
+++ b/Safe_Places/ChangeLog.docx
@@ -150,8 +150,6 @@
                 <w:numId w:val="2"/>
               </w:numPr>
             </w:pPr>
-            <w:bookmarkStart w:id="0" w:name="_GoBack"/>
-            <w:bookmarkEnd w:id="0"/>
             <w:r>
               <w:t>Users may now CRUD the archives</w:t>
             </w:r>
@@ -240,19 +238,14 @@
           <w:tcPr>
             <w:tcW w:w="5335" w:type="dxa"/>
           </w:tcPr>
-          <w:p>
-            <w:pPr>
-              <w:pStyle w:val="ListParagraph"/>
-              <w:numPr>
-                <w:ilvl w:val="0"/>
-                <w:numId w:val="2"/>
-              </w:numPr>
-            </w:pPr>
-          </w:p>
+          <w:p/>
         </w:tc>
       </w:tr>
     </w:tbl>
-    <w:p/>
+    <w:p>
+      <w:bookmarkStart w:id="0" w:name="_GoBack"/>
+      <w:bookmarkEnd w:id="0"/>
+    </w:p>
     <w:sectPr>
       <w:pgSz w:w="11906" w:h="16838"/>
       <w:pgMar w:top="1440" w:right="1440" w:bottom="1440" w:left="1440" w:header="708" w:footer="708" w:gutter="0"/>

</xml_diff>